<commit_message>
update temp with libraries
</commit_message>
<xml_diff>
--- a/docs/bookdown-doctemp.docx
+++ b/docs/bookdown-doctemp.docx
@@ -53,7 +53,7 @@
         <w:pStyle w:val="Date"/>
       </w:pPr>
       <w:r>
-        <w:t xml:space="preserve">2017-05-04</w:t>
+        <w:t xml:space="preserve">2017-05-05</w:t>
       </w:r>
     </w:p>
     <w:p>
@@ -1608,7 +1608,7 @@
     </w:lvl>
   </w:abstractNum>
   <w:abstractNum w:abstractNumId="990">
-    <w:nsid w:val="307e2428"/>
+    <w:nsid w:val="2f038121"/>
     <w:multiLevelType w:val="multilevel"/>
     <w:lvl w:ilvl="0">
       <w:numFmt w:val="bullet"/>

</xml_diff>